<commit_message>
refactor - Move .ravel() method on b matrix outside loop
</commit_message>
<xml_diff>
--- a/docs/Linear Equations.docx
+++ b/docs/Linear Equations.docx
@@ -641,7 +641,7 @@
           <v:shape id="_x0000_i1025" type="#_x0000_t75" style="width:281.1pt;height:198.15pt" o:ole="">
             <v:imagedata r:id="rId9" o:title=""/>
           </v:shape>
-          <o:OLEObject Type="Embed" ProgID="Equation.3" ShapeID="_x0000_i1025" DrawAspect="Content" ObjectID="_1807389397" r:id="rId10"/>
+          <o:OLEObject Type="Embed" ProgID="Equation.3" ShapeID="_x0000_i1025" DrawAspect="Content" ObjectID="_1808161875" r:id="rId10"/>
         </w:object>
       </w:r>
       <w:r>
@@ -661,7 +661,7 @@
           <v:shape id="_x0000_i1026" type="#_x0000_t75" style="width:62.2pt;height:198.15pt" o:ole="">
             <v:imagedata r:id="rId11" o:title=""/>
           </v:shape>
-          <o:OLEObject Type="Embed" ProgID="Equation.3" ShapeID="_x0000_i1026" DrawAspect="Content" ObjectID="_1807389398" r:id="rId12"/>
+          <o:OLEObject Type="Embed" ProgID="Equation.3" ShapeID="_x0000_i1026" DrawAspect="Content" ObjectID="_1808161876" r:id="rId12"/>
         </w:object>
       </w:r>
     </w:p>
@@ -790,9 +790,11 @@
           <w:lang w:val="en-US"/>
         </w:rPr>
         <w:lastRenderedPageBreak/>
-        <w:t>2</w:t>
-      </w:r>
-      <w:r>
+        <w:t>2. Theoretical Background</w:t>
+      </w:r>
+    </w:p>
+    <w:p>
+      <w:pPr>
         <w:rPr>
           <w:rFonts w:cstheme="minorHAnsi"/>
           <w:b/>
@@ -801,30 +803,6 @@
           <w:szCs w:val="30"/>
           <w:lang w:val="en-US"/>
         </w:rPr>
-        <w:t xml:space="preserve">. </w:t>
-      </w:r>
-      <w:r>
-        <w:rPr>
-          <w:rFonts w:cstheme="minorHAnsi"/>
-          <w:b/>
-          <w:color w:val="262626" w:themeColor="text1" w:themeTint="D9"/>
-          <w:sz w:val="30"/>
-          <w:szCs w:val="30"/>
-          <w:lang w:val="en-US"/>
-        </w:rPr>
-        <w:t>Theoretical Background</w:t>
-      </w:r>
-    </w:p>
-    <w:p>
-      <w:pPr>
-        <w:rPr>
-          <w:rFonts w:cstheme="minorHAnsi"/>
-          <w:b/>
-          <w:color w:val="262626" w:themeColor="text1" w:themeTint="D9"/>
-          <w:sz w:val="30"/>
-          <w:szCs w:val="30"/>
-          <w:lang w:val="en-US"/>
-        </w:rPr>
       </w:pPr>
     </w:p>
     <w:p>
@@ -934,8 +912,6 @@
         </w:rPr>
         <w:t xml:space="preserve"> is factored into the product of two triangular matrices:</w:t>
       </w:r>
-      <w:bookmarkStart w:id="0" w:name="_GoBack"/>
-      <w:bookmarkEnd w:id="0"/>
     </w:p>
     <w:p>
       <w:pPr>
@@ -1178,23 +1154,7 @@
           <w:color w:val="262626" w:themeColor="text1" w:themeTint="D9"/>
           <w:lang w:val="en-US"/>
         </w:rPr>
-        <w:t>2</w:t>
-      </w:r>
-      <w:r>
-        <w:rPr>
-          <w:b/>
-          <w:color w:val="262626" w:themeColor="text1" w:themeTint="D9"/>
-          <w:lang w:val="en-US"/>
-        </w:rPr>
-        <w:t xml:space="preserve">. </w:t>
-      </w:r>
-      <w:r>
-        <w:rPr>
-          <w:b/>
-          <w:color w:val="262626" w:themeColor="text1" w:themeTint="D9"/>
-          <w:lang w:val="en-US"/>
-        </w:rPr>
-        <w:t>Iterative Methods</w:t>
+        <w:t>2. Iterative Methods</w:t>
       </w:r>
     </w:p>
     <w:p>
@@ -1266,17 +1226,7 @@
           <w:szCs w:val="20"/>
           <w:lang w:val="en-US"/>
         </w:rPr>
-        <w:t xml:space="preserve"> </w:t>
-      </w:r>
-      <w:r>
-        <w:rPr>
-          <w:rFonts w:cstheme="minorHAnsi"/>
-          <w:color w:val="262626" w:themeColor="text1" w:themeTint="D9"/>
-          <w:sz w:val="20"/>
-          <w:szCs w:val="20"/>
-          <w:lang w:val="en-US"/>
-        </w:rPr>
-        <w:t>is generated based on the previous approximation</w:t>
+        <w:t xml:space="preserve"> is generated based on the previous approximation</w:t>
       </w:r>
       <m:oMath>
         <m:sSup>
@@ -2924,16 +2874,7 @@
               <w:sz w:val="20"/>
               <w:szCs w:val="20"/>
             </w:rPr>
-            <m:t xml:space="preserve">&lt; </m:t>
-          </m:r>
-          <m:r>
-            <w:rPr>
-              <w:rFonts w:ascii="Cambria Math" w:hAnsi="Cambria Math"/>
-              <w:color w:val="262626" w:themeColor="text1" w:themeTint="D9"/>
-              <w:sz w:val="20"/>
-              <w:szCs w:val="20"/>
-            </w:rPr>
-            <m:t>ε</m:t>
+            <m:t>&lt; ε</m:t>
           </m:r>
         </m:oMath>
       </m:oMathPara>
@@ -4084,17 +4025,87 @@
           <w:szCs w:val="20"/>
           <w:lang w:val="en-US"/>
         </w:rPr>
-        <w:t xml:space="preserve"> and iterations to achieve the desired precision. However, LU factorization proved to be the most pr</w:t>
-      </w:r>
-      <w:r>
-        <w:rPr>
-          <w:rFonts w:cstheme="minorHAnsi"/>
-          <w:color w:val="262626" w:themeColor="text1" w:themeTint="D9"/>
-          <w:sz w:val="20"/>
-          <w:szCs w:val="20"/>
-          <w:lang w:val="en-US"/>
-        </w:rPr>
-        <w:t>ecise, reaching a precision of</w:t>
+        <w:t xml:space="preserve"> and iterations to achieve the desired precision</w:t>
+      </w:r>
+      <w:r>
+        <w:rPr>
+          <w:rFonts w:cstheme="minorHAnsi"/>
+          <w:color w:val="262626" w:themeColor="text1" w:themeTint="D9"/>
+          <w:sz w:val="20"/>
+          <w:szCs w:val="20"/>
+          <w:lang w:val="en-US"/>
+        </w:rPr>
+        <w:t xml:space="preserve"> of </w:t>
+      </w:r>
+      <m:oMath>
+        <m:sSup>
+          <m:sSupPr>
+            <m:ctrlPr>
+              <w:rPr>
+                <w:rFonts w:ascii="Cambria Math" w:hAnsi="Cambria Math" w:cstheme="minorHAnsi"/>
+                <w:i/>
+                <w:color w:val="262626" w:themeColor="text1" w:themeTint="D9"/>
+                <w:sz w:val="20"/>
+                <w:szCs w:val="20"/>
+                <w:lang w:val="en-US"/>
+              </w:rPr>
+            </m:ctrlPr>
+          </m:sSupPr>
+          <m:e>
+            <m:r>
+              <w:rPr>
+                <w:rFonts w:ascii="Cambria Math" w:hAnsi="Cambria Math" w:cstheme="minorHAnsi"/>
+                <w:color w:val="262626" w:themeColor="text1" w:themeTint="D9"/>
+                <w:sz w:val="20"/>
+                <w:szCs w:val="20"/>
+                <w:lang w:val="en-US"/>
+              </w:rPr>
+              <m:t>10</m:t>
+            </m:r>
+          </m:e>
+          <m:sup>
+            <m:r>
+              <w:rPr>
+                <w:rFonts w:ascii="Cambria Math" w:hAnsi="Cambria Math" w:cstheme="minorHAnsi"/>
+                <w:color w:val="262626" w:themeColor="text1" w:themeTint="D9"/>
+                <w:sz w:val="20"/>
+                <w:szCs w:val="20"/>
+                <w:lang w:val="en-US"/>
+              </w:rPr>
+              <m:t>-9</m:t>
+            </m:r>
+          </m:sup>
+        </m:sSup>
+      </m:oMath>
+      <w:r>
+        <w:rPr>
+          <w:rFonts w:cstheme="minorHAnsi"/>
+          <w:color w:val="262626" w:themeColor="text1" w:themeTint="D9"/>
+          <w:sz w:val="20"/>
+          <w:szCs w:val="20"/>
+          <w:lang w:val="en-US"/>
+        </w:rPr>
+        <w:t xml:space="preserve">. </w:t>
+      </w:r>
+      <w:r>
+        <w:rPr>
+          <w:rFonts w:cstheme="minorHAnsi"/>
+          <w:color w:val="262626" w:themeColor="text1" w:themeTint="D9"/>
+          <w:sz w:val="20"/>
+          <w:szCs w:val="20"/>
+          <w:lang w:val="en-US"/>
+        </w:rPr>
+        <w:t>LU factorization, being a direct method, achieved a solution with machine-level precision</w:t>
+      </w:r>
+      <w:r>
+        <w:rPr>
+          <w:rFonts w:cstheme="minorHAnsi"/>
+          <w:color w:val="262626" w:themeColor="text1" w:themeTint="D9"/>
+          <w:sz w:val="20"/>
+          <w:szCs w:val="20"/>
+          <w:lang w:val="en-US"/>
+        </w:rPr>
+        <w:t>, reaching a precision of</w:t>
       </w:r>
       <m:oMath>
         <m:sSup>
@@ -4174,7 +4185,37 @@
           <w:szCs w:val="20"/>
           <w:lang w:val="en-US"/>
         </w:rPr>
-        <w:t xml:space="preserve">seconds. Analyzing the iterative methods, the Gauss-Seidel method required </w:t>
+        <w:t>seconds</w:t>
+      </w:r>
+      <w:r>
+        <w:rPr>
+          <w:rFonts w:cstheme="minorHAnsi"/>
+          <w:color w:val="262626" w:themeColor="text1" w:themeTint="D9"/>
+          <w:sz w:val="20"/>
+          <w:szCs w:val="20"/>
+          <w:lang w:val="en-US"/>
+        </w:rPr>
+        <w:t xml:space="preserve"> -</w:t>
+      </w:r>
+      <w:r>
+        <w:rPr>
+          <w:rFonts w:cstheme="minorHAnsi"/>
+          <w:color w:val="262626" w:themeColor="text1" w:themeTint="D9"/>
+          <w:sz w:val="20"/>
+          <w:szCs w:val="20"/>
+          <w:lang w:val="en-US"/>
+        </w:rPr>
+        <w:t xml:space="preserve"> although this does not imply greater accuracy compared to iterative methods, as they were terminated upon meeting the specified tolerance</w:t>
+      </w:r>
+      <w:r>
+        <w:rPr>
+          <w:rFonts w:cstheme="minorHAnsi"/>
+          <w:color w:val="262626" w:themeColor="text1" w:themeTint="D9"/>
+          <w:sz w:val="20"/>
+          <w:szCs w:val="20"/>
+          <w:lang w:val="en-US"/>
+        </w:rPr>
+        <w:t xml:space="preserve">. Analyzing the iterative methods, the Gauss-Seidel method required </w:t>
       </w:r>
       <w:r>
         <w:rPr>
@@ -4204,17 +4245,67 @@
           <w:szCs w:val="20"/>
           <w:lang w:val="en-US"/>
         </w:rPr>
-        <w:t>0,16(optimized version)</w:t>
-      </w:r>
-      <w:r>
-        <w:rPr>
-          <w:rFonts w:cstheme="minorHAnsi"/>
-          <w:color w:val="262626" w:themeColor="text1" w:themeTint="D9"/>
-          <w:sz w:val="20"/>
-          <w:szCs w:val="20"/>
-          <w:lang w:val="en-US"/>
-        </w:rPr>
-        <w:t xml:space="preserve"> seconds to achieve the desired precision, while the Jacobi method needed </w:t>
+        <w:t>0,16</w:t>
+      </w:r>
+      <w:r>
+        <w:rPr>
+          <w:rFonts w:cstheme="minorHAnsi"/>
+          <w:color w:val="262626" w:themeColor="text1" w:themeTint="D9"/>
+          <w:sz w:val="20"/>
+          <w:szCs w:val="20"/>
+          <w:lang w:val="en-US"/>
+        </w:rPr>
+        <w:t xml:space="preserve"> </w:t>
+      </w:r>
+      <w:r>
+        <w:rPr>
+          <w:rFonts w:cstheme="minorHAnsi"/>
+          <w:color w:val="262626" w:themeColor="text1" w:themeTint="D9"/>
+          <w:sz w:val="20"/>
+          <w:szCs w:val="20"/>
+          <w:lang w:val="en-US"/>
+        </w:rPr>
+        <w:t>seconds</w:t>
+      </w:r>
+      <w:r>
+        <w:rPr>
+          <w:rFonts w:cstheme="minorHAnsi"/>
+          <w:color w:val="262626" w:themeColor="text1" w:themeTint="D9"/>
+          <w:sz w:val="20"/>
+          <w:szCs w:val="20"/>
+          <w:lang w:val="en-US"/>
+        </w:rPr>
+        <w:t xml:space="preserve"> </w:t>
+      </w:r>
+      <w:r>
+        <w:rPr>
+          <w:rFonts w:cstheme="minorHAnsi"/>
+          <w:color w:val="262626" w:themeColor="text1" w:themeTint="D9"/>
+          <w:sz w:val="20"/>
+          <w:szCs w:val="20"/>
+          <w:lang w:val="en-US"/>
+        </w:rPr>
+        <w:t>(optimized version)</w:t>
+      </w:r>
+      <w:r>
+        <w:rPr>
+          <w:rFonts w:cstheme="minorHAnsi"/>
+          <w:color w:val="262626" w:themeColor="text1" w:themeTint="D9"/>
+          <w:sz w:val="20"/>
+          <w:szCs w:val="20"/>
+          <w:lang w:val="en-US"/>
+        </w:rPr>
+        <w:t xml:space="preserve"> </w:t>
+      </w:r>
+      <w:r>
+        <w:rPr>
+          <w:rFonts w:cstheme="minorHAnsi"/>
+          <w:color w:val="262626" w:themeColor="text1" w:themeTint="D9"/>
+          <w:sz w:val="20"/>
+          <w:szCs w:val="20"/>
+          <w:lang w:val="en-US"/>
+        </w:rPr>
+        <w:t xml:space="preserve"> to achieve the desired precision, while the Jacobi method needed </w:t>
       </w:r>
       <w:r>
         <w:rPr>
@@ -4256,6 +4347,18 @@
         </w:rPr>
         <w:t xml:space="preserve"> seconds</w:t>
       </w:r>
+      <w:r>
+        <w:rPr>
+          <w:rFonts w:cstheme="minorHAnsi"/>
+          <w:color w:val="262626" w:themeColor="text1" w:themeTint="D9"/>
+          <w:sz w:val="20"/>
+          <w:szCs w:val="20"/>
+          <w:lang w:val="en-US"/>
+        </w:rPr>
+        <w:t xml:space="preserve"> </w:t>
+      </w:r>
+      <w:bookmarkStart w:id="0" w:name="_GoBack"/>
+      <w:bookmarkEnd w:id="0"/>
       <w:r>
         <w:rPr>
           <w:rFonts w:cstheme="minorHAnsi"/>
@@ -4572,7 +4675,7 @@
           <v:shape id="_x0000_i1027" type="#_x0000_t75" style="width:281.1pt;height:198.15pt" o:ole="">
             <v:imagedata r:id="rId14" o:title=""/>
           </v:shape>
-          <o:OLEObject Type="Embed" ProgID="Equation.3" ShapeID="_x0000_i1027" DrawAspect="Content" ObjectID="_1807389399" r:id="rId15"/>
+          <o:OLEObject Type="Embed" ProgID="Equation.3" ShapeID="_x0000_i1027" DrawAspect="Content" ObjectID="_1808161877" r:id="rId15"/>
         </w:object>
       </w:r>
       <w:r>
@@ -4592,7 +4695,7 @@
           <v:shape id="_x0000_i1028" type="#_x0000_t75" style="width:62.2pt;height:198.15pt" o:ole="">
             <v:imagedata r:id="rId11" o:title=""/>
           </v:shape>
-          <o:OLEObject Type="Embed" ProgID="Equation.3" ShapeID="_x0000_i1028" DrawAspect="Content" ObjectID="_1807389400" r:id="rId16"/>
+          <o:OLEObject Type="Embed" ProgID="Equation.3" ShapeID="_x0000_i1028" DrawAspect="Content" ObjectID="_1808161878" r:id="rId16"/>
         </w:object>
       </w:r>
     </w:p>
@@ -6261,40 +6364,7 @@
                 <w:szCs w:val="20"/>
                 <w:lang w:val="en-US"/>
               </w:rPr>
-              <w:t>Time (N=</w:t>
-            </w:r>
-            <w:r>
-              <w:rPr>
-                <w:rFonts w:cstheme="minorHAnsi"/>
-                <w:b/>
-                <w:color w:val="262626" w:themeColor="text1" w:themeTint="D9"/>
-                <w:sz w:val="20"/>
-                <w:szCs w:val="20"/>
-                <w:lang w:val="en-US"/>
-              </w:rPr>
-              <w:t>45</w:t>
-            </w:r>
-            <w:r>
-              <w:rPr>
-                <w:rFonts w:cstheme="minorHAnsi"/>
-                <w:b/>
-                <w:color w:val="262626" w:themeColor="text1" w:themeTint="D9"/>
-                <w:sz w:val="20"/>
-                <w:szCs w:val="20"/>
-                <w:lang w:val="en-US"/>
-              </w:rPr>
-              <w:t>0)</w:t>
-            </w:r>
-            <w:r>
-              <w:rPr>
-                <w:rFonts w:cstheme="minorHAnsi"/>
-                <w:b/>
-                <w:color w:val="262626" w:themeColor="text1" w:themeTint="D9"/>
-                <w:sz w:val="20"/>
-                <w:szCs w:val="20"/>
-                <w:lang w:val="en-US"/>
-              </w:rPr>
-              <w:t>[s]</w:t>
+              <w:t>Time (N=450)[s]</w:t>
             </w:r>
           </w:p>
         </w:tc>
@@ -6324,40 +6394,7 @@
                 <w:szCs w:val="20"/>
                 <w:lang w:val="en-US"/>
               </w:rPr>
-              <w:t>Time (N=</w:t>
-            </w:r>
-            <w:r>
-              <w:rPr>
-                <w:rFonts w:cstheme="minorHAnsi"/>
-                <w:b/>
-                <w:color w:val="262626" w:themeColor="text1" w:themeTint="D9"/>
-                <w:sz w:val="20"/>
-                <w:szCs w:val="20"/>
-                <w:lang w:val="en-US"/>
-              </w:rPr>
-              <w:t>8</w:t>
-            </w:r>
-            <w:r>
-              <w:rPr>
-                <w:rFonts w:cstheme="minorHAnsi"/>
-                <w:b/>
-                <w:color w:val="262626" w:themeColor="text1" w:themeTint="D9"/>
-                <w:sz w:val="20"/>
-                <w:szCs w:val="20"/>
-                <w:lang w:val="en-US"/>
-              </w:rPr>
-              <w:t>00)</w:t>
-            </w:r>
-            <w:r>
-              <w:rPr>
-                <w:rFonts w:cstheme="minorHAnsi"/>
-                <w:b/>
-                <w:color w:val="262626" w:themeColor="text1" w:themeTint="D9"/>
-                <w:sz w:val="20"/>
-                <w:szCs w:val="20"/>
-                <w:lang w:val="en-US"/>
-              </w:rPr>
-              <w:t>[s]</w:t>
+              <w:t>Time (N=800)[s]</w:t>
             </w:r>
           </w:p>
         </w:tc>
@@ -6387,18 +6424,7 @@
                 <w:szCs w:val="20"/>
                 <w:lang w:val="en-US"/>
               </w:rPr>
-              <w:t>Time (N=1150)</w:t>
-            </w:r>
-            <w:r>
-              <w:rPr>
-                <w:rFonts w:cstheme="minorHAnsi"/>
-                <w:b/>
-                <w:color w:val="262626" w:themeColor="text1" w:themeTint="D9"/>
-                <w:sz w:val="20"/>
-                <w:szCs w:val="20"/>
-                <w:lang w:val="en-US"/>
-              </w:rPr>
-              <w:t>[s]</w:t>
+              <w:t>Time (N=1150)[s]</w:t>
             </w:r>
           </w:p>
         </w:tc>
@@ -6428,40 +6454,7 @@
                 <w:szCs w:val="20"/>
                 <w:lang w:val="en-US"/>
               </w:rPr>
-              <w:t>Time (N=</w:t>
-            </w:r>
-            <w:r>
-              <w:rPr>
-                <w:rFonts w:cstheme="minorHAnsi"/>
-                <w:b/>
-                <w:color w:val="262626" w:themeColor="text1" w:themeTint="D9"/>
-                <w:sz w:val="20"/>
-                <w:szCs w:val="20"/>
-                <w:lang w:val="en-US"/>
-              </w:rPr>
-              <w:t>1500</w:t>
-            </w:r>
-            <w:r>
-              <w:rPr>
-                <w:rFonts w:cstheme="minorHAnsi"/>
-                <w:b/>
-                <w:color w:val="262626" w:themeColor="text1" w:themeTint="D9"/>
-                <w:sz w:val="20"/>
-                <w:szCs w:val="20"/>
-                <w:lang w:val="en-US"/>
-              </w:rPr>
-              <w:t>)</w:t>
-            </w:r>
-            <w:r>
-              <w:rPr>
-                <w:rFonts w:cstheme="minorHAnsi"/>
-                <w:b/>
-                <w:color w:val="262626" w:themeColor="text1" w:themeTint="D9"/>
-                <w:sz w:val="20"/>
-                <w:szCs w:val="20"/>
-                <w:lang w:val="en-US"/>
-              </w:rPr>
-              <w:t>[s]</w:t>
+              <w:t>Time (N=1500)[s]</w:t>
             </w:r>
           </w:p>
         </w:tc>
@@ -6667,17 +6660,7 @@
                 <w:szCs w:val="20"/>
                 <w:lang w:val="en-US"/>
               </w:rPr>
-              <w:t>Jacobi</w:t>
-            </w:r>
-            <w:r>
-              <w:rPr>
-                <w:rFonts w:cstheme="minorHAnsi"/>
-                <w:color w:val="262626" w:themeColor="text1" w:themeTint="D9"/>
-                <w:sz w:val="20"/>
-                <w:szCs w:val="20"/>
-                <w:lang w:val="en-US"/>
-              </w:rPr>
-              <w:t xml:space="preserve"> Optimized</w:t>
+              <w:t>Jacobi Optimized</w:t>
             </w:r>
           </w:p>
         </w:tc>
@@ -7023,17 +7006,7 @@
                 <w:szCs w:val="20"/>
                 <w:lang w:val="en-US"/>
               </w:rPr>
-              <w:t>Gauss-Seidel</w:t>
-            </w:r>
-            <w:r>
-              <w:rPr>
-                <w:rFonts w:cstheme="minorHAnsi"/>
-                <w:color w:val="262626" w:themeColor="text1" w:themeTint="D9"/>
-                <w:sz w:val="20"/>
-                <w:szCs w:val="20"/>
-                <w:lang w:val="en-US"/>
-              </w:rPr>
-              <w:t xml:space="preserve"> Optimized</w:t>
+              <w:t>Gauss-Seidel Optimized</w:t>
             </w:r>
           </w:p>
         </w:tc>
@@ -7379,17 +7352,7 @@
                 <w:szCs w:val="20"/>
                 <w:lang w:val="en-US"/>
               </w:rPr>
-              <w:t xml:space="preserve">LU </w:t>
-            </w:r>
-            <w:r>
-              <w:rPr>
-                <w:rFonts w:cstheme="minorHAnsi"/>
-                <w:color w:val="262626" w:themeColor="text1" w:themeTint="D9"/>
-                <w:sz w:val="20"/>
-                <w:szCs w:val="20"/>
-                <w:lang w:val="en-US"/>
-              </w:rPr>
-              <w:t>Optimized</w:t>
+              <w:t>LU Optimized</w:t>
             </w:r>
           </w:p>
         </w:tc>
@@ -8148,7 +8111,7 @@
           <w:rPr>
             <w:noProof/>
           </w:rPr>
-          <w:t>3</w:t>
+          <w:t>7</w:t>
         </w:r>
         <w:r>
           <w:fldChar w:fldCharType="end"/>
@@ -9757,7 +9720,7 @@
     <w:charset w:val="EE"/>
     <w:family w:val="swiss"/>
     <w:pitch w:val="variable"/>
-    <w:sig w:usb0="E0002AFF" w:usb1="4000ACFF" w:usb2="00000001" w:usb3="00000000" w:csb0="000001FF" w:csb1="00000000"/>
+    <w:sig w:usb0="E4002EFF" w:usb1="C000247B" w:usb2="00000009" w:usb3="00000000" w:csb0="000001FF" w:csb1="00000000"/>
   </w:font>
   <w:font w:name="Yu Mincho">
     <w:altName w:val="游明朝"/>
@@ -9808,8 +9771,10 @@
   </w:compat>
   <w:rsids>
     <w:rsidRoot w:val="0038530D"/>
+    <w:rsid w:val="00120630"/>
     <w:rsid w:val="0038530D"/>
     <w:rsid w:val="009217A3"/>
+    <w:rsid w:val="00D43E7D"/>
   </w:rsids>
   <m:mathPr>
     <m:mathFont m:val="Cambria Math"/>
@@ -10258,7 +10223,7 @@
     <w:basedOn w:val="Domylnaczcionkaakapitu"/>
     <w:uiPriority w:val="99"/>
     <w:semiHidden/>
-    <w:rsid w:val="0038530D"/>
+    <w:rsid w:val="00D43E7D"/>
     <w:rPr>
       <w:color w:val="808080"/>
     </w:rPr>
@@ -10558,7 +10523,7 @@
 </file>
 
 <file path=customXml/itemProps2.xml><?xml version="1.0" encoding="utf-8"?>
-<ds:datastoreItem xmlns:ds="http://schemas.openxmlformats.org/officeDocument/2006/customXml" ds:itemID="{CEA6C56D-A8AD-48F5-BA29-435D5E853EA0}">
+<ds:datastoreItem xmlns:ds="http://schemas.openxmlformats.org/officeDocument/2006/customXml" ds:itemID="{3AC57304-2B72-4201-8B27-C19672D61900}">
   <ds:schemaRefs>
     <ds:schemaRef ds:uri="http://schemas.openxmlformats.org/officeDocument/2006/bibliography"/>
   </ds:schemaRefs>

</xml_diff>